<commit_message>
Updated v3 of Group Report
</commit_message>
<xml_diff>
--- a/GROUP 7 - Report v3.docx
+++ b/GROUP 7 - Report v3.docx
@@ -584,27 +584,14 @@
                             <w:r>
                               <w:t xml:space="preserve">Figure </w:t>
                             </w:r>
-                            <w:r>
-                              <w:fldChar w:fldCharType="begin"/>
-                            </w:r>
-                            <w:r>
-                              <w:instrText xml:space="preserve"> SEQ Figure \* ARABIC </w:instrText>
-                            </w:r>
-                            <w:r>
-                              <w:fldChar w:fldCharType="separate"/>
-                            </w:r>
-                            <w:r>
-                              <w:rPr>
-                                <w:noProof/>
-                              </w:rPr>
-                              <w:t>1</w:t>
-                            </w:r>
-                            <w:r>
-                              <w:rPr>
-                                <w:noProof/>
-                              </w:rPr>
-                              <w:fldChar w:fldCharType="end"/>
-                            </w:r>
+                            <w:fldSimple w:instr=" SEQ Figure \* ARABIC ">
+                              <w:r>
+                                <w:rPr>
+                                  <w:noProof/>
+                                </w:rPr>
+                                <w:t>1</w:t>
+                              </w:r>
+                            </w:fldSimple>
                             <w:r>
                               <w:t xml:space="preserve"> - </w:t>
                             </w:r>
@@ -1300,27 +1287,14 @@
                             <w:r>
                               <w:t xml:space="preserve">Figure </w:t>
                             </w:r>
-                            <w:r>
-                              <w:fldChar w:fldCharType="begin"/>
-                            </w:r>
-                            <w:r>
-                              <w:instrText xml:space="preserve"> SEQ Figure \* ARABIC </w:instrText>
-                            </w:r>
-                            <w:r>
-                              <w:fldChar w:fldCharType="separate"/>
-                            </w:r>
-                            <w:r>
-                              <w:rPr>
-                                <w:noProof/>
-                              </w:rPr>
-                              <w:t>2</w:t>
-                            </w:r>
-                            <w:r>
-                              <w:rPr>
-                                <w:noProof/>
-                              </w:rPr>
-                              <w:fldChar w:fldCharType="end"/>
-                            </w:r>
+                            <w:fldSimple w:instr=" SEQ Figure \* ARABIC ">
+                              <w:r>
+                                <w:rPr>
+                                  <w:noProof/>
+                                </w:rPr>
+                                <w:t>2</w:t>
+                              </w:r>
+                            </w:fldSimple>
                             <w:r>
                               <w:t xml:space="preserve"> - Population Growth Rates, VECTOM</w:t>
                             </w:r>
@@ -1608,40 +1582,333 @@
     <w:p>
       <w:pPr>
         <w:rPr>
+          <w:lang w:val="en-CA"/>
+        </w:rPr>
+      </w:pPr>
+      <w:r>
+        <w:rPr>
+          <w:lang w:val="en-CA"/>
+        </w:rPr>
+        <w:t xml:space="preserve">The worsening conditions for housing affordability may be </w:t>
+      </w:r>
+      <w:proofErr w:type="gramStart"/>
+      <w:r>
+        <w:rPr>
+          <w:lang w:val="en-CA"/>
+        </w:rPr>
+        <w:t>impacting</w:t>
+      </w:r>
+      <w:proofErr w:type="gramEnd"/>
+      <w:r>
+        <w:rPr>
+          <w:lang w:val="en-CA"/>
+        </w:rPr>
+        <w:t xml:space="preserve"> families’ decisions to have children. Reviewing the family composition over time can yield some insight. </w:t>
+      </w:r>
+    </w:p>
+    <w:p>
+      <w:pPr>
+        <w:rPr>
           <w:b/>
           <w:lang w:val="en-CA"/>
         </w:rPr>
       </w:pPr>
       <w:r>
         <w:rPr>
-          <w:highlight w:val="yellow"/>
-          <w:lang w:val="en-CA"/>
-        </w:rPr>
-        <w:t xml:space="preserve">[NTD: Add analysis, </w:t>
-      </w:r>
-      <w:proofErr w:type="spellStart"/>
-      <w:r>
-        <w:rPr>
-          <w:highlight w:val="yellow"/>
-          <w:lang w:val="en-CA"/>
-        </w:rPr>
-        <w:t>Jagjeet</w:t>
-      </w:r>
-      <w:proofErr w:type="spellEnd"/>
-      <w:r>
-        <w:rPr>
-          <w:highlight w:val="yellow"/>
-          <w:lang w:val="en-CA"/>
-        </w:rPr>
-        <w:t xml:space="preserve"> to update]</w:t>
-      </w:r>
-      <w:r>
-        <w:rPr>
           <w:b/>
+          <w:noProof/>
+        </w:rPr>
+        <w:drawing>
+          <wp:inline distT="0" distB="0" distL="0" distR="0" wp14:anchorId="5F696373" wp14:editId="23241E6D">
+            <wp:extent cx="5943600" cy="3081227"/>
+            <wp:effectExtent l="0" t="0" r="0" b="5080"/>
+            <wp:docPr id="8" name="Picture 8" descr="C:\Users\akatipunan\AppData\Local\Microsoft\Windows\INetCache\Content.MSO\B469CE45.tmp"/>
+            <wp:cNvGraphicFramePr>
+              <a:graphicFrameLocks xmlns:a="http://schemas.openxmlformats.org/drawingml/2006/main" noChangeAspect="1"/>
+            </wp:cNvGraphicFramePr>
+            <a:graphic xmlns:a="http://schemas.openxmlformats.org/drawingml/2006/main">
+              <a:graphicData uri="http://schemas.openxmlformats.org/drawingml/2006/picture">
+                <pic:pic xmlns:pic="http://schemas.openxmlformats.org/drawingml/2006/picture">
+                  <pic:nvPicPr>
+                    <pic:cNvPr id="0" name="Picture 1" descr="C:\Users\akatipunan\AppData\Local\Microsoft\Windows\INetCache\Content.MSO\B469CE45.tmp"/>
+                    <pic:cNvPicPr>
+                      <a:picLocks noChangeAspect="1" noChangeArrowheads="1"/>
+                    </pic:cNvPicPr>
+                  </pic:nvPicPr>
+                  <pic:blipFill>
+                    <a:blip r:embed="rId10">
+                      <a:extLst>
+                        <a:ext uri="{28A0092B-C50C-407E-A947-70E740481C1C}">
+                          <a14:useLocalDpi xmlns:a14="http://schemas.microsoft.com/office/drawing/2010/main" val="0"/>
+                        </a:ext>
+                      </a:extLst>
+                    </a:blip>
+                    <a:srcRect/>
+                    <a:stretch>
+                      <a:fillRect/>
+                    </a:stretch>
+                  </pic:blipFill>
+                  <pic:spPr bwMode="auto">
+                    <a:xfrm>
+                      <a:off x="0" y="0"/>
+                      <a:ext cx="5943600" cy="3081227"/>
+                    </a:xfrm>
+                    <a:prstGeom prst="rect">
+                      <a:avLst/>
+                    </a:prstGeom>
+                    <a:noFill/>
+                    <a:ln>
+                      <a:noFill/>
+                    </a:ln>
+                  </pic:spPr>
+                </pic:pic>
+              </a:graphicData>
+            </a:graphic>
+          </wp:inline>
+        </w:drawing>
+      </w:r>
+    </w:p>
+    <w:p>
+      <w:pPr>
+        <w:rPr>
+          <w:rFonts w:ascii="Helvetica" w:hAnsi="Helvetica" w:cs="Helvetica"/>
+          <w:color w:val="000000"/>
+          <w:sz w:val="21"/>
+          <w:szCs w:val="21"/>
+          <w:shd w:val="clear" w:color="auto" w:fill="FFFFFF"/>
+        </w:rPr>
+      </w:pPr>
+      <w:r>
+        <w:rPr>
+          <w:lang w:val="en-CA"/>
+        </w:rPr>
+        <w:t>F</w:t>
+      </w:r>
+      <w:r>
+        <w:rPr>
+          <w:lang w:val="en-CA"/>
+        </w:rPr>
+        <w:t>amilies with no children show the highest rate of inc</w:t>
+      </w:r>
+      <w:r>
+        <w:rPr>
+          <w:lang w:val="en-CA"/>
+        </w:rPr>
+        <w:t xml:space="preserve">rease in numbers over the years, with </w:t>
+      </w:r>
+      <w:r>
+        <w:rPr>
+          <w:rFonts w:ascii="Helvetica" w:hAnsi="Helvetica" w:cs="Helvetica"/>
+          <w:color w:val="000000"/>
+          <w:sz w:val="21"/>
+          <w:szCs w:val="21"/>
+          <w:shd w:val="clear" w:color="auto" w:fill="FFFFFF"/>
+        </w:rPr>
+        <w:t>a growth rate of 2.3%</w:t>
+      </w:r>
+      <w:r>
+        <w:rPr>
+          <w:rFonts w:ascii="Helvetica" w:hAnsi="Helvetica" w:cs="Helvetica"/>
+          <w:color w:val="000000"/>
+          <w:sz w:val="21"/>
+          <w:szCs w:val="21"/>
+          <w:shd w:val="clear" w:color="auto" w:fill="FFFFFF"/>
+        </w:rPr>
+        <w:t>. T</w:t>
+      </w:r>
+      <w:r>
+        <w:rPr>
+          <w:rFonts w:ascii="Helvetica" w:hAnsi="Helvetica" w:cs="Helvetica"/>
+          <w:color w:val="000000"/>
+          <w:sz w:val="21"/>
+          <w:szCs w:val="21"/>
+          <w:shd w:val="clear" w:color="auto" w:fill="FFFFFF"/>
+        </w:rPr>
+        <w:t xml:space="preserve">he growth rate for families with </w:t>
+      </w:r>
+      <w:proofErr w:type="gramStart"/>
+      <w:r>
+        <w:rPr>
+          <w:rFonts w:ascii="Helvetica" w:hAnsi="Helvetica" w:cs="Helvetica"/>
+          <w:color w:val="000000"/>
+          <w:sz w:val="21"/>
+          <w:szCs w:val="21"/>
+          <w:shd w:val="clear" w:color="auto" w:fill="FFFFFF"/>
+        </w:rPr>
+        <w:t>1</w:t>
+      </w:r>
+      <w:proofErr w:type="gramEnd"/>
+      <w:r>
+        <w:rPr>
+          <w:rFonts w:ascii="Helvetica" w:hAnsi="Helvetica" w:cs="Helvetica"/>
+          <w:color w:val="000000"/>
+          <w:sz w:val="21"/>
+          <w:szCs w:val="21"/>
+          <w:shd w:val="clear" w:color="auto" w:fill="FFFFFF"/>
+        </w:rPr>
+        <w:t>, 2, and 3 or more children are in the range of 0.9% to 1.2%. The growth rate of families with no children has almost been twice as the growth rate of other family compositions from 2007 to 2017.</w:t>
+      </w:r>
+    </w:p>
+    <w:p>
+      <w:pPr>
+        <w:rPr>
+          <w:rFonts w:ascii="Helvetica" w:hAnsi="Helvetica" w:cs="Helvetica"/>
+          <w:color w:val="000000"/>
+          <w:sz w:val="21"/>
+          <w:szCs w:val="21"/>
+          <w:shd w:val="clear" w:color="auto" w:fill="FFFFFF"/>
+        </w:rPr>
+      </w:pPr>
+      <w:r>
+        <w:rPr>
+          <w:rFonts w:ascii="Helvetica" w:hAnsi="Helvetica" w:cs="Helvetica"/>
+          <w:color w:val="000000"/>
+          <w:sz w:val="21"/>
+          <w:szCs w:val="21"/>
+          <w:shd w:val="clear" w:color="auto" w:fill="FFFFFF"/>
+        </w:rPr>
+        <w:t xml:space="preserve">A closer inspection of the average family size shows that the </w:t>
+      </w:r>
+      <w:r>
+        <w:rPr>
+          <w:rFonts w:ascii="Helvetica" w:hAnsi="Helvetica" w:cs="Helvetica"/>
+          <w:color w:val="000000"/>
+          <w:sz w:val="21"/>
+          <w:szCs w:val="21"/>
+          <w:shd w:val="clear" w:color="auto" w:fill="FFFFFF"/>
+        </w:rPr>
+        <w:t xml:space="preserve">overall </w:t>
+      </w:r>
+      <w:r>
+        <w:rPr>
+          <w:rFonts w:ascii="Helvetica" w:hAnsi="Helvetica" w:cs="Helvetica"/>
+          <w:color w:val="000000"/>
+          <w:sz w:val="21"/>
+          <w:szCs w:val="21"/>
+          <w:shd w:val="clear" w:color="auto" w:fill="FFFFFF"/>
+        </w:rPr>
+        <w:t xml:space="preserve">impact of families deciding not to have children is insignificant. </w:t>
+      </w:r>
+    </w:p>
+    <w:p>
+      <w:pPr>
+        <w:rPr>
+          <w:lang w:val="en-CA"/>
+        </w:rPr>
+      </w:pPr>
+      <w:r>
+        <w:rPr>
+          <w:noProof/>
+        </w:rPr>
+        <w:lastRenderedPageBreak/>
+        <w:drawing>
+          <wp:inline distT="0" distB="0" distL="0" distR="0" wp14:anchorId="60AA3853" wp14:editId="2C2D7556">
+            <wp:extent cx="2838450" cy="1618840"/>
+            <wp:effectExtent l="0" t="0" r="0" b="635"/>
+            <wp:docPr id="15" name="Picture 15" descr="C:\Users\akatipunan\AppData\Local\Microsoft\Windows\INetCache\Content.MSO\722B5D9B.tmp"/>
+            <wp:cNvGraphicFramePr>
+              <a:graphicFrameLocks xmlns:a="http://schemas.openxmlformats.org/drawingml/2006/main" noChangeAspect="1"/>
+            </wp:cNvGraphicFramePr>
+            <a:graphic xmlns:a="http://schemas.openxmlformats.org/drawingml/2006/main">
+              <a:graphicData uri="http://schemas.openxmlformats.org/drawingml/2006/picture">
+                <pic:pic xmlns:pic="http://schemas.openxmlformats.org/drawingml/2006/picture">
+                  <pic:nvPicPr>
+                    <pic:cNvPr id="0" name="Picture 3" descr="C:\Users\akatipunan\AppData\Local\Microsoft\Windows\INetCache\Content.MSO\722B5D9B.tmp"/>
+                    <pic:cNvPicPr>
+                      <a:picLocks noChangeAspect="1" noChangeArrowheads="1"/>
+                    </pic:cNvPicPr>
+                  </pic:nvPicPr>
+                  <pic:blipFill>
+                    <a:blip r:embed="rId11">
+                      <a:extLst>
+                        <a:ext uri="{28A0092B-C50C-407E-A947-70E740481C1C}">
+                          <a14:useLocalDpi xmlns:a14="http://schemas.microsoft.com/office/drawing/2010/main" val="0"/>
+                        </a:ext>
+                      </a:extLst>
+                    </a:blip>
+                    <a:srcRect/>
+                    <a:stretch>
+                      <a:fillRect/>
+                    </a:stretch>
+                  </pic:blipFill>
+                  <pic:spPr bwMode="auto">
+                    <a:xfrm>
+                      <a:off x="0" y="0"/>
+                      <a:ext cx="2873505" cy="1638833"/>
+                    </a:xfrm>
+                    <a:prstGeom prst="rect">
+                      <a:avLst/>
+                    </a:prstGeom>
+                    <a:noFill/>
+                    <a:ln>
+                      <a:noFill/>
+                    </a:ln>
+                  </pic:spPr>
+                </pic:pic>
+              </a:graphicData>
+            </a:graphic>
+          </wp:inline>
+        </w:drawing>
+      </w:r>
+      <w:r>
+        <w:rPr>
           <w:lang w:val="en-CA"/>
         </w:rPr>
         <w:t xml:space="preserve"> </w:t>
       </w:r>
+      <w:r>
+        <w:rPr>
+          <w:noProof/>
+        </w:rPr>
+        <w:drawing>
+          <wp:inline distT="0" distB="0" distL="0" distR="0" wp14:anchorId="490508BC" wp14:editId="65A8AC7E">
+            <wp:extent cx="3028950" cy="1802389"/>
+            <wp:effectExtent l="0" t="0" r="0" b="7620"/>
+            <wp:docPr id="16" name="Picture 16" descr="C:\Users\akatipunan\AppData\Local\Microsoft\Windows\INetCache\Content.MSO\5B45E561.tmp"/>
+            <wp:cNvGraphicFramePr>
+              <a:graphicFrameLocks xmlns:a="http://schemas.openxmlformats.org/drawingml/2006/main" noChangeAspect="1"/>
+            </wp:cNvGraphicFramePr>
+            <a:graphic xmlns:a="http://schemas.openxmlformats.org/drawingml/2006/main">
+              <a:graphicData uri="http://schemas.openxmlformats.org/drawingml/2006/picture">
+                <pic:pic xmlns:pic="http://schemas.openxmlformats.org/drawingml/2006/picture">
+                  <pic:nvPicPr>
+                    <pic:cNvPr id="0" name="Picture 5" descr="C:\Users\akatipunan\AppData\Local\Microsoft\Windows\INetCache\Content.MSO\5B45E561.tmp"/>
+                    <pic:cNvPicPr>
+                      <a:picLocks noChangeAspect="1" noChangeArrowheads="1"/>
+                    </pic:cNvPicPr>
+                  </pic:nvPicPr>
+                  <pic:blipFill>
+                    <a:blip r:embed="rId12">
+                      <a:extLst>
+                        <a:ext uri="{28A0092B-C50C-407E-A947-70E740481C1C}">
+                          <a14:useLocalDpi xmlns:a14="http://schemas.microsoft.com/office/drawing/2010/main" val="0"/>
+                        </a:ext>
+                      </a:extLst>
+                    </a:blip>
+                    <a:srcRect/>
+                    <a:stretch>
+                      <a:fillRect/>
+                    </a:stretch>
+                  </pic:blipFill>
+                  <pic:spPr bwMode="auto">
+                    <a:xfrm>
+                      <a:off x="0" y="0"/>
+                      <a:ext cx="3053245" cy="1816846"/>
+                    </a:xfrm>
+                    <a:prstGeom prst="rect">
+                      <a:avLst/>
+                    </a:prstGeom>
+                    <a:noFill/>
+                    <a:ln>
+                      <a:noFill/>
+                    </a:ln>
+                  </pic:spPr>
+                </pic:pic>
+              </a:graphicData>
+            </a:graphic>
+          </wp:inline>
+        </w:drawing>
+      </w:r>
     </w:p>
     <w:p>
       <w:pPr>
@@ -1656,7 +1923,16 @@
           <w:b/>
           <w:lang w:val="en-CA"/>
         </w:rPr>
-        <w:t>Home Ownership</w:t>
+        <w:t>Home Owne</w:t>
+      </w:r>
+      <w:bookmarkStart w:id="0" w:name="_GoBack"/>
+      <w:bookmarkEnd w:id="0"/>
+      <w:r>
+        <w:rPr>
+          <w:b/>
+          <w:lang w:val="en-CA"/>
+        </w:rPr>
+        <w:t>rship</w:t>
       </w:r>
     </w:p>
     <w:p>
@@ -1745,7 +2021,7 @@
                     </pic:cNvPicPr>
                   </pic:nvPicPr>
                   <pic:blipFill>
-                    <a:blip r:embed="rId10">
+                    <a:blip r:embed="rId13">
                       <a:extLst>
                         <a:ext uri="{28A0092B-C50C-407E-A947-70E740481C1C}">
                           <a14:useLocalDpi xmlns:a14="http://schemas.microsoft.com/office/drawing/2010/main" val="0"/>
@@ -1834,7 +2110,7 @@
                     </pic:cNvPicPr>
                   </pic:nvPicPr>
                   <pic:blipFill>
-                    <a:blip r:embed="rId11">
+                    <a:blip r:embed="rId14">
                       <a:extLst>
                         <a:ext uri="{28A0092B-C50C-407E-A947-70E740481C1C}">
                           <a14:useLocalDpi xmlns:a14="http://schemas.microsoft.com/office/drawing/2010/main" val="0"/>
@@ -1940,7 +2216,7 @@
                     </pic:cNvPicPr>
                   </pic:nvPicPr>
                   <pic:blipFill>
-                    <a:blip r:embed="rId12">
+                    <a:blip r:embed="rId15">
                       <a:extLst>
                         <a:ext uri="{28A0092B-C50C-407E-A947-70E740481C1C}">
                           <a14:useLocalDpi xmlns:a14="http://schemas.microsoft.com/office/drawing/2010/main" val="0"/>
@@ -2027,7 +2303,6 @@
           <w:lang w:val="en-CA"/>
         </w:rPr>
       </w:pPr>
-      <w:bookmarkStart w:id="0" w:name="_GoBack"/>
       <w:r>
         <w:rPr>
           <w:b/>
@@ -2051,7 +2326,7 @@
                     </pic:cNvPicPr>
                   </pic:nvPicPr>
                   <pic:blipFill rotWithShape="1">
-                    <a:blip r:embed="rId13">
+                    <a:blip r:embed="rId16">
                       <a:extLst>
                         <a:ext uri="{28A0092B-C50C-407E-A947-70E740481C1C}">
                           <a14:useLocalDpi xmlns:a14="http://schemas.microsoft.com/office/drawing/2010/main" val="0"/>
@@ -2085,7 +2360,6 @@
           </wp:inline>
         </w:drawing>
       </w:r>
-      <w:bookmarkEnd w:id="0"/>
     </w:p>
     <w:p>
       <w:pPr>
@@ -2118,7 +2392,7 @@
                     </pic:cNvPicPr>
                   </pic:nvPicPr>
                   <pic:blipFill rotWithShape="1">
-                    <a:blip r:embed="rId14">
+                    <a:blip r:embed="rId17">
                       <a:extLst>
                         <a:ext uri="{28A0092B-C50C-407E-A947-70E740481C1C}">
                           <a14:useLocalDpi xmlns:a14="http://schemas.microsoft.com/office/drawing/2010/main" val="0"/>
@@ -2239,7 +2513,7 @@
                     </pic:cNvPicPr>
                   </pic:nvPicPr>
                   <pic:blipFill rotWithShape="1">
-                    <a:blip r:embed="rId15">
+                    <a:blip r:embed="rId18">
                       <a:extLst>
                         <a:ext uri="{28A0092B-C50C-407E-A947-70E740481C1C}">
                           <a14:useLocalDpi xmlns:a14="http://schemas.microsoft.com/office/drawing/2010/main" val="0"/>
@@ -2304,7 +2578,7 @@
                     </pic:cNvPicPr>
                   </pic:nvPicPr>
                   <pic:blipFill rotWithShape="1">
-                    <a:blip r:embed="rId16">
+                    <a:blip r:embed="rId19">
                       <a:extLst>
                         <a:ext uri="{28A0092B-C50C-407E-A947-70E740481C1C}">
                           <a14:useLocalDpi xmlns:a14="http://schemas.microsoft.com/office/drawing/2010/main" val="0"/>
@@ -2426,7 +2700,7 @@
                     </pic:cNvPicPr>
                   </pic:nvPicPr>
                   <pic:blipFill>
-                    <a:blip r:embed="rId17">
+                    <a:blip r:embed="rId20">
                       <a:extLst>
                         <a:ext uri="{28A0092B-C50C-407E-A947-70E740481C1C}">
                           <a14:useLocalDpi xmlns:a14="http://schemas.microsoft.com/office/drawing/2010/main" val="0"/>
@@ -2541,7 +2815,7 @@
                     </pic:cNvPicPr>
                   </pic:nvPicPr>
                   <pic:blipFill>
-                    <a:blip r:embed="rId18">
+                    <a:blip r:embed="rId21">
                       <a:extLst>
                         <a:ext uri="{28A0092B-C50C-407E-A947-70E740481C1C}">
                           <a14:useLocalDpi xmlns:a14="http://schemas.microsoft.com/office/drawing/2010/main" val="0"/>
@@ -2691,7 +2965,7 @@
       </w:r>
     </w:p>
     <w:p>
-      <w:hyperlink r:id="rId19" w:history="1">
+      <w:hyperlink r:id="rId22" w:history="1">
         <w:r>
           <w:rPr>
             <w:color w:val="0000FF"/>
@@ -2710,7 +2984,7 @@
           <w:lang w:val="en-CA"/>
         </w:rPr>
       </w:pPr>
-      <w:hyperlink r:id="rId20" w:history="1">
+      <w:hyperlink r:id="rId23" w:history="1">
         <w:r>
           <w:rPr>
             <w:color w:val="0000FF"/>
@@ -5143,6 +5417,21 @@
 </file>
 
 <file path=customXml/item1.xml><?xml version="1.0" encoding="utf-8"?>
+<p:properties xmlns:p="http://schemas.microsoft.com/office/2006/metadata/properties" xmlns:xsi="http://www.w3.org/2001/XMLSchema-instance" xmlns:pc="http://schemas.microsoft.com/office/infopath/2007/PartnerControls">
+  <documentManagement/>
+</p:properties>
+</file>
+
+<file path=customXml/item2.xml><?xml version="1.0" encoding="utf-8"?>
+<?mso-contentType ?>
+<FormTemplates xmlns="http://schemas.microsoft.com/sharepoint/v3/contenttype/forms">
+  <Display>DocumentLibraryForm</Display>
+  <Edit>DocumentLibraryForm</Edit>
+  <New>DocumentLibraryForm</New>
+</FormTemplates>
+</file>
+
+<file path=customXml/item3.xml><?xml version="1.0" encoding="utf-8"?>
 <ct:contentTypeSchema xmlns:ct="http://schemas.microsoft.com/office/2006/metadata/contentType" xmlns:ma="http://schemas.microsoft.com/office/2006/metadata/properties/metaAttributes" ct:_="" ma:_="" ma:contentTypeName="Document" ma:contentTypeID="0x01010082D757A9F121A44FADC0964BD74E0DB7" ma:contentTypeVersion="13" ma:contentTypeDescription="Create a new document." ma:contentTypeScope="" ma:versionID="e60bf5a0356fbc37c93d5f978f4d2381">
   <xsd:schema xmlns:xsd="http://www.w3.org/2001/XMLSchema" xmlns:xs="http://www.w3.org/2001/XMLSchema" xmlns:p="http://schemas.microsoft.com/office/2006/metadata/properties" xmlns:ns3="45491941-3557-4c18-9a8e-31eed0e81975" xmlns:ns4="86f0b82b-2a60-4a44-8d95-e7111e399df3" targetNamespace="http://schemas.microsoft.com/office/2006/metadata/properties" ma:root="true" ma:fieldsID="996c30b479558b3d7ecbee4c45d31855" ns3:_="" ns4:_="">
     <xsd:import namespace="45491941-3557-4c18-9a8e-31eed0e81975"/>
@@ -5365,22 +5654,24 @@
 </ct:contentTypeSchema>
 </file>
 
-<file path=customXml/item2.xml><?xml version="1.0" encoding="utf-8"?>
-<?mso-contentType ?>
-<FormTemplates xmlns="http://schemas.microsoft.com/sharepoint/v3/contenttype/forms">
-  <Display>DocumentLibraryForm</Display>
-  <Edit>DocumentLibraryForm</Edit>
-  <New>DocumentLibraryForm</New>
-</FormTemplates>
+<file path=customXml/itemProps1.xml><?xml version="1.0" encoding="utf-8"?>
+<ds:datastoreItem xmlns:ds="http://schemas.openxmlformats.org/officeDocument/2006/customXml" ds:itemID="{480D1C1E-06B2-4C1F-B34E-B687B972FC65}">
+  <ds:schemaRefs>
+    <ds:schemaRef ds:uri="http://schemas.microsoft.com/office/2006/metadata/properties"/>
+    <ds:schemaRef ds:uri="http://schemas.microsoft.com/office/infopath/2007/PartnerControls"/>
+  </ds:schemaRefs>
+</ds:datastoreItem>
 </file>
 
-<file path=customXml/item3.xml><?xml version="1.0" encoding="utf-8"?>
-<p:properties xmlns:p="http://schemas.microsoft.com/office/2006/metadata/properties" xmlns:xsi="http://www.w3.org/2001/XMLSchema-instance" xmlns:pc="http://schemas.microsoft.com/office/infopath/2007/PartnerControls">
-  <documentManagement/>
-</p:properties>
+<file path=customXml/itemProps2.xml><?xml version="1.0" encoding="utf-8"?>
+<ds:datastoreItem xmlns:ds="http://schemas.openxmlformats.org/officeDocument/2006/customXml" ds:itemID="{6E091C7B-BDFB-4E07-BAEC-8536E4E8CBE3}">
+  <ds:schemaRefs>
+    <ds:schemaRef ds:uri="http://schemas.microsoft.com/sharepoint/v3/contenttype/forms"/>
+  </ds:schemaRefs>
+</ds:datastoreItem>
 </file>
 
-<file path=customXml/itemProps1.xml><?xml version="1.0" encoding="utf-8"?>
+<file path=customXml/itemProps3.xml><?xml version="1.0" encoding="utf-8"?>
 <ds:datastoreItem xmlns:ds="http://schemas.openxmlformats.org/officeDocument/2006/customXml" ds:itemID="{836A66EB-DF6F-41AE-9AA2-B89A03256542}">
   <ds:schemaRefs>
     <ds:schemaRef ds:uri="http://schemas.microsoft.com/office/2006/metadata/contentType"/>
@@ -5397,21 +5688,4 @@
     <ds:schemaRef ds:uri="http://schemas.microsoft.com/internal/obd"/>
   </ds:schemaRefs>
 </ds:datastoreItem>
-</file>
-
-<file path=customXml/itemProps2.xml><?xml version="1.0" encoding="utf-8"?>
-<ds:datastoreItem xmlns:ds="http://schemas.openxmlformats.org/officeDocument/2006/customXml" ds:itemID="{6E091C7B-BDFB-4E07-BAEC-8536E4E8CBE3}">
-  <ds:schemaRefs>
-    <ds:schemaRef ds:uri="http://schemas.microsoft.com/sharepoint/v3/contenttype/forms"/>
-  </ds:schemaRefs>
-</ds:datastoreItem>
-</file>
-
-<file path=customXml/itemProps3.xml><?xml version="1.0" encoding="utf-8"?>
-<ds:datastoreItem xmlns:ds="http://schemas.openxmlformats.org/officeDocument/2006/customXml" ds:itemID="{480D1C1E-06B2-4C1F-B34E-B687B972FC65}">
-  <ds:schemaRefs>
-    <ds:schemaRef ds:uri="http://schemas.microsoft.com/office/2006/metadata/properties"/>
-    <ds:schemaRef ds:uri="http://schemas.microsoft.com/office/infopath/2007/PartnerControls"/>
-  </ds:schemaRefs>
-</ds:datastoreItem>
 </file>
</xml_diff>